<commit_message>
add insert analiza wskaznikowa to raport
</commit_message>
<xml_diff>
--- a/szablon.docx
+++ b/szablon.docx
@@ -11448,6 +11448,14 @@
               </w:rPr>
               <w:t>_0}</w:t>
             </w:r>
+            <w:r>
+              <w:rPr>
+                <w:rFonts w:ascii="Tahoma" w:eastAsia="Times New Roman" w:hAnsi="Tahoma" w:cs="Tahoma"/>
+                <w:sz w:val="16"/>
+                <w:szCs w:val="16"/>
+              </w:rPr>
+              <w:t>%</w:t>
+            </w:r>
           </w:p>
         </w:tc>
         <w:tc>
@@ -11489,6 +11497,14 @@
               </w:rPr>
               <w:t>_1}</w:t>
             </w:r>
+            <w:r>
+              <w:rPr>
+                <w:rFonts w:ascii="Tahoma" w:eastAsia="Times New Roman" w:hAnsi="Tahoma" w:cs="Tahoma"/>
+                <w:sz w:val="16"/>
+                <w:szCs w:val="16"/>
+              </w:rPr>
+              <w:t>%</w:t>
+            </w:r>
           </w:p>
         </w:tc>
         <w:tc>
@@ -11530,6 +11546,14 @@
               </w:rPr>
               <w:t>_2}</w:t>
             </w:r>
+            <w:r>
+              <w:rPr>
+                <w:rFonts w:ascii="Tahoma" w:eastAsia="Times New Roman" w:hAnsi="Tahoma" w:cs="Tahoma"/>
+                <w:sz w:val="16"/>
+                <w:szCs w:val="16"/>
+              </w:rPr>
+              <w:t>%</w:t>
+            </w:r>
           </w:p>
         </w:tc>
         <w:tc>
@@ -11570,6 +11594,14 @@
                 <w:szCs w:val="16"/>
               </w:rPr>
               <w:t>_3}</w:t>
+            </w:r>
+            <w:r>
+              <w:rPr>
+                <w:rFonts w:ascii="Tahoma" w:eastAsia="Times New Roman" w:hAnsi="Tahoma" w:cs="Tahoma"/>
+                <w:sz w:val="16"/>
+                <w:szCs w:val="16"/>
+              </w:rPr>
+              <w:t>%</w:t>
             </w:r>
           </w:p>
         </w:tc>
@@ -11661,6 +11693,14 @@
               </w:rPr>
               <w:t>_0}</w:t>
             </w:r>
+            <w:r>
+              <w:rPr>
+                <w:rFonts w:ascii="Tahoma" w:eastAsia="Times New Roman" w:hAnsi="Tahoma" w:cs="Tahoma"/>
+                <w:sz w:val="16"/>
+                <w:szCs w:val="16"/>
+              </w:rPr>
+              <w:t>%</w:t>
+            </w:r>
           </w:p>
         </w:tc>
         <w:tc>
@@ -11702,6 +11742,14 @@
               </w:rPr>
               <w:t>_1}</w:t>
             </w:r>
+            <w:r>
+              <w:rPr>
+                <w:rFonts w:ascii="Tahoma" w:eastAsia="Times New Roman" w:hAnsi="Tahoma" w:cs="Tahoma"/>
+                <w:sz w:val="16"/>
+                <w:szCs w:val="16"/>
+              </w:rPr>
+              <w:t>%</w:t>
+            </w:r>
           </w:p>
         </w:tc>
         <w:tc>
@@ -11743,6 +11791,14 @@
               </w:rPr>
               <w:t>_2}</w:t>
             </w:r>
+            <w:r>
+              <w:rPr>
+                <w:rFonts w:ascii="Tahoma" w:eastAsia="Times New Roman" w:hAnsi="Tahoma" w:cs="Tahoma"/>
+                <w:sz w:val="16"/>
+                <w:szCs w:val="16"/>
+              </w:rPr>
+              <w:t>%</w:t>
+            </w:r>
           </w:p>
         </w:tc>
         <w:tc>
@@ -11783,6 +11839,14 @@
                 <w:szCs w:val="16"/>
               </w:rPr>
               <w:t>_3}</w:t>
+            </w:r>
+            <w:r>
+              <w:rPr>
+                <w:rFonts w:ascii="Tahoma" w:eastAsia="Times New Roman" w:hAnsi="Tahoma" w:cs="Tahoma"/>
+                <w:sz w:val="16"/>
+                <w:szCs w:val="16"/>
+              </w:rPr>
+              <w:t>%</w:t>
             </w:r>
           </w:p>
         </w:tc>

</xml_diff>